<commit_message>
museum db: added scenarios in .docx and .md formats
</commit_message>
<xml_diff>
--- a/Сценарий использования БД музей.docx
+++ b/Сценарий использования БД музей.docx
@@ -28,6 +28,7 @@
           <w:r>
             <w:rPr>
               <w:noProof/>
+              <w:lang w:eastAsia="ru-RU"/>
             </w:rPr>
             <mc:AlternateContent>
               <mc:Choice Requires="wps">
@@ -120,6 +121,7 @@
                                     <w:dataBinding w:prefixMappings="xmlns:ns0='http://purl.org/dc/elements/1.1/' xmlns:ns1='http://schemas.openxmlformats.org/package/2006/metadata/core-properties' " w:xpath="/ns1:coreProperties[1]/ns0:title[1]" w:storeItemID="{6C3C8BC8-F283-45AE-878A-BAB7291924A1}"/>
                                     <w:text/>
                                   </w:sdtPr>
+                                  <w:sdtEndPr/>
                                   <w:sdtContent>
                                     <w:r>
                                       <w:rPr>
@@ -170,6 +172,7 @@
                                   <w:dataBinding w:prefixMappings="xmlns:ns0='http://purl.org/dc/elements/1.1/' xmlns:ns1='http://schemas.openxmlformats.org/package/2006/metadata/core-properties' " w:xpath="/ns1:coreProperties[1]/ns0:subject[1]" w:storeItemID="{6C3C8BC8-F283-45AE-878A-BAB7291924A1}"/>
                                   <w:text/>
                                 </w:sdtPr>
+                                <w:sdtEndPr/>
                                 <w:sdtContent>
                                   <w:p>
                                     <w:pPr>
@@ -209,6 +212,7 @@
                                   <w:dataBinding w:prefixMappings="xmlns:ns0='http://purl.org/dc/elements/1.1/' xmlns:ns1='http://schemas.openxmlformats.org/package/2006/metadata/core-properties' " w:xpath="/ns1:coreProperties[1]/ns0:creator[1]" w:storeItemID="{6C3C8BC8-F283-45AE-878A-BAB7291924A1}"/>
                                   <w:text/>
                                 </w:sdtPr>
+                                <w:sdtEndPr/>
                                 <w:sdtContent>
                                   <w:p>
                                     <w:pPr>
@@ -409,6 +413,7 @@
           <w:r>
             <w:rPr>
               <w:noProof/>
+              <w:lang w:eastAsia="ru-RU"/>
             </w:rPr>
             <mc:AlternateContent>
               <mc:Choice Requires="wps">
@@ -491,6 +496,7 @@
                                     <w:calendar w:val="gregorian"/>
                                   </w:date>
                                 </w:sdtPr>
+                                <w:sdtEndPr/>
                                 <w:sdtContent>
                                   <w:p>
                                     <w:pPr>
@@ -596,12 +602,17 @@
             <w:br w:type="page"/>
           </w:r>
         </w:p>
-        <w:bookmarkStart w:id="0" w:name="_GoBack" w:displacedByCustomXml="next"/>
-        <w:bookmarkEnd w:id="0" w:displacedByCustomXml="next"/>
       </w:sdtContent>
     </w:sdt>
     <w:sdt>
       <w:sdtPr>
+        <w:rPr>
+          <w:rFonts w:asciiTheme="minorHAnsi" w:eastAsiaTheme="minorHAnsi" w:hAnsiTheme="minorHAnsi" w:cstheme="minorBidi"/>
+          <w:color w:val="auto"/>
+          <w:sz w:val="22"/>
+          <w:szCs w:val="22"/>
+          <w:lang w:eastAsia="en-US"/>
+        </w:rPr>
         <w:id w:val="1304202127"/>
         <w:docPartObj>
           <w:docPartGallery w:val="Table of Contents"/>
@@ -610,13 +621,8 @@
       </w:sdtPr>
       <w:sdtEndPr>
         <w:rPr>
-          <w:rFonts w:asciiTheme="minorHAnsi" w:eastAsiaTheme="minorHAnsi" w:hAnsiTheme="minorHAnsi" w:cstheme="minorBidi"/>
           <w:b/>
           <w:bCs/>
-          <w:color w:val="auto"/>
-          <w:sz w:val="22"/>
-          <w:szCs w:val="22"/>
-          <w:lang w:eastAsia="en-US"/>
         </w:rPr>
       </w:sdtEndPr>
       <w:sdtContent>
@@ -1507,12 +1513,12 @@
       <w:pPr>
         <w:pStyle w:val="1"/>
       </w:pPr>
-      <w:bookmarkStart w:id="1" w:name="_Toc137244137"/>
+      <w:bookmarkStart w:id="0" w:name="_Toc137244137"/>
       <w:r>
         <w:lastRenderedPageBreak/>
         <w:t>Ведение каталога экспонатов</w:t>
       </w:r>
-      <w:bookmarkEnd w:id="1"/>
+      <w:bookmarkEnd w:id="0"/>
     </w:p>
     <w:p>
       <w:r>
@@ -1528,16 +1534,7 @@
         </w:numPr>
       </w:pPr>
       <w:r>
-        <w:t>И</w:t>
-      </w:r>
-      <w:r>
-        <w:t>нвентарный</w:t>
-      </w:r>
-      <w:r>
-        <w:t xml:space="preserve"> </w:t>
-      </w:r>
-      <w:r>
-        <w:t>номер</w:t>
+        <w:t>Инвентарный номер</w:t>
       </w:r>
       <w:r>
         <w:rPr>
@@ -1569,13 +1566,7 @@
         </w:numPr>
       </w:pPr>
       <w:r>
-        <w:t>Н</w:t>
-      </w:r>
-      <w:r>
-        <w:t>аименование</w:t>
-      </w:r>
-      <w:r>
-        <w:t>: произвольное текстовое наименование.</w:t>
+        <w:t>Наименование: произвольное текстовое наименование.</w:t>
       </w:r>
     </w:p>
     <w:p>
@@ -1587,13 +1578,7 @@
         </w:numPr>
       </w:pPr>
       <w:r>
-        <w:t>О</w:t>
-      </w:r>
-      <w:r>
-        <w:t>писание</w:t>
-      </w:r>
-      <w:r>
-        <w:t>: произвольное описание экспоната в текстовом виде.</w:t>
+        <w:t>Описание: произвольное описание экспоната в текстовом виде.</w:t>
       </w:r>
     </w:p>
     <w:p>
@@ -1605,19 +1590,7 @@
         </w:numPr>
       </w:pPr>
       <w:r>
-        <w:t>С</w:t>
-      </w:r>
-      <w:r>
-        <w:t>обственный</w:t>
-      </w:r>
-      <w:r>
-        <w:t xml:space="preserve"> </w:t>
-      </w:r>
-      <w:r>
-        <w:t>фонд</w:t>
-      </w:r>
-      <w:r>
-        <w:t>: признак того, что экспонат является собственностью музея.</w:t>
+        <w:t>Собственный фонд: признак того, что экспонат является собственностью музея.</w:t>
       </w:r>
     </w:p>
     <w:p>
@@ -1629,13 +1602,7 @@
         </w:numPr>
       </w:pPr>
       <w:r>
-        <w:t>В</w:t>
-      </w:r>
-      <w:r>
-        <w:t>ладелец</w:t>
-      </w:r>
-      <w:r>
-        <w:t>: указывается для случаев, когда экспонат не является собственностью музея и принят на время – в рамках проведения какой-либо выставки. Выбирается из справочника «Контрагенты».</w:t>
+        <w:t>Владелец: указывается для случаев, когда экспонат не является собственностью музея и принят на время – в рамках проведения какой-либо выставки. Выбирается из справочника «Контрагенты».</w:t>
       </w:r>
     </w:p>
     <w:p>
@@ -1647,16 +1614,7 @@
         </w:numPr>
       </w:pPr>
       <w:r>
-        <w:t xml:space="preserve">Коллекция: группирующий экспонаты по принципу принадлежности к какой-либо коллекции признак. </w:t>
-      </w:r>
-      <w:r>
-        <w:t>Выбирается из справочника «</w:t>
-      </w:r>
-      <w:r>
-        <w:t>Коллекции</w:t>
-      </w:r>
-      <w:r>
-        <w:t>».</w:t>
+        <w:t>Коллекция: группирующий экспонаты по принципу принадлежности к какой-либо коллекции признак. Выбирается из справочника «Коллекции».</w:t>
       </w:r>
     </w:p>
     <w:p>
@@ -1668,19 +1626,7 @@
         </w:numPr>
       </w:pPr>
       <w:r>
-        <w:t>В</w:t>
-      </w:r>
-      <w:r>
-        <w:t>ид</w:t>
-      </w:r>
-      <w:r>
-        <w:t xml:space="preserve"> </w:t>
-      </w:r>
-      <w:r>
-        <w:t>экспоната</w:t>
-      </w:r>
-      <w:r>
-        <w:t>: ссылка на элемент классификатора «О</w:t>
+        <w:t>Вид экспоната: ссылка на элемент классификатора «О</w:t>
       </w:r>
       <w:r>
         <w:t>бщий классификатор музейных предметов</w:t>
@@ -1698,25 +1644,7 @@
         </w:numPr>
       </w:pPr>
       <w:r>
-        <w:t>М</w:t>
-      </w:r>
-      <w:r>
-        <w:t>есто</w:t>
-      </w:r>
-      <w:r>
-        <w:t xml:space="preserve"> </w:t>
-      </w:r>
-      <w:r>
-        <w:t>пр</w:t>
-      </w:r>
-      <w:r>
-        <w:t>о</w:t>
-      </w:r>
-      <w:r>
-        <w:t>исхождения</w:t>
-      </w:r>
-      <w:r>
-        <w:t>: ссылка на географическую местность, в которой произошел экспонат.</w:t>
+        <w:t>Место происхождения: ссылка на географическую местность, в которой произошел экспонат.</w:t>
       </w:r>
       <w:r>
         <w:t xml:space="preserve"> Выбирается из справочника «Локации».</w:t>
@@ -1731,19 +1659,7 @@
         </w:numPr>
       </w:pPr>
       <w:r>
-        <w:t>Э</w:t>
-      </w:r>
-      <w:r>
-        <w:t>поха</w:t>
-      </w:r>
-      <w:r>
-        <w:t xml:space="preserve"> </w:t>
-      </w:r>
-      <w:r>
-        <w:t>происхождения</w:t>
-      </w:r>
-      <w:r>
-        <w:t>: ссылка на возможные периоды/эпохи, может быть произвольным в зависимости от специфики музея: «палеозой», «средние века», «</w:t>
+        <w:t>Эпоха происхождения: ссылка на возможные периоды/эпохи, может быть произвольным в зависимости от специфики музея: «палеозой», «средние века», «</w:t>
       </w:r>
       <w:r>
         <w:t>начало 19 века</w:t>
@@ -1752,16 +1668,7 @@
         <w:t>»</w:t>
       </w:r>
       <w:r>
-        <w:t xml:space="preserve"> и т.д. </w:t>
-      </w:r>
-      <w:r>
-        <w:t>Выбирается из справочника «</w:t>
-      </w:r>
-      <w:r>
-        <w:t>Эпохи</w:t>
-      </w:r>
-      <w:r>
-        <w:t>».</w:t>
+        <w:t xml:space="preserve"> и т.д. Выбирается из справочника «Эпохи».</w:t>
       </w:r>
     </w:p>
     <w:p>
@@ -1803,16 +1710,7 @@
         <w:t>атериал</w:t>
       </w:r>
       <w:r>
-        <w:t xml:space="preserve">: Указывается, из чего сделан экспонат. </w:t>
-      </w:r>
-      <w:r>
-        <w:t>Выбирается из справочника «</w:t>
-      </w:r>
-      <w:r>
-        <w:t>Материалы</w:t>
-      </w:r>
-      <w:r>
-        <w:t>».</w:t>
+        <w:t>: Указывается, из чего сделан экспонат. Выбирается из справочника «Материалы».</w:t>
       </w:r>
     </w:p>
     <w:p>
@@ -1836,22 +1734,7 @@
         <w:t>зготовления</w:t>
       </w:r>
       <w:r>
-        <w:t xml:space="preserve">: </w:t>
-      </w:r>
-      <w:r>
-        <w:t xml:space="preserve">Указывается, </w:t>
-      </w:r>
-      <w:r>
-        <w:t>как</w:t>
-      </w:r>
-      <w:r>
-        <w:t xml:space="preserve"> сделан экспонат. Выбирается из справочника «</w:t>
-      </w:r>
-      <w:r>
-        <w:t>Техники изготовления</w:t>
-      </w:r>
-      <w:r>
-        <w:t>».</w:t>
+        <w:t>: Указывается, как сделан экспонат. Выбирается из справочника «Техники изготовления».</w:t>
       </w:r>
     </w:p>
     <w:p>
@@ -2151,39 +2034,39 @@
       <w:pPr>
         <w:pStyle w:val="1"/>
       </w:pPr>
-      <w:bookmarkStart w:id="2" w:name="_Toc137244138"/>
+      <w:bookmarkStart w:id="1" w:name="_Toc137244138"/>
       <w:r>
         <w:t>Ведение перечня помещений</w:t>
       </w:r>
+      <w:bookmarkEnd w:id="1"/>
+    </w:p>
+    <w:p>
+      <w:r>
+        <w:t>Возможно ведение перечная корпусов, у каждого корпуса свой адрес. Помещения привязаны к корпусам, и для каждого помещения помимо названия ведется учет ряда характеристик, в частности, обеспечиваемые условия (температура, влажность, освещенность), высота потолков, площадь, наличие охраны. Также для каждого помещения указывается его предназначение: выставочный зал, склад, мастерская, конференц-зал и т.д.</w:t>
+      </w:r>
+      <w:r>
+        <w:t xml:space="preserve"> При размещении экспоната в помещении дополнительно указывается место.</w:t>
+      </w:r>
+    </w:p>
+    <w:p>
+      <w:pPr>
+        <w:pStyle w:val="1"/>
+      </w:pPr>
+      <w:bookmarkStart w:id="2" w:name="_Toc137244139"/>
+      <w:r>
+        <w:t>Движения фонда</w:t>
+      </w:r>
       <w:bookmarkEnd w:id="2"/>
     </w:p>
     <w:p>
-      <w:r>
-        <w:t>Возможно ведение перечная корпусов, у каждого корпуса свой адрес. Помещения привязаны к корпусам, и для каждого помещения помимо названия ведется учет ряда характеристик, в частности, обеспечиваемые условия (температура, влажность, освещенность), высота потолков, площадь, наличие охраны. Также для каждого помещения указывается его предназначение: выставочный зал, склад, мастерская, конференц-зал и т.д.</w:t>
-      </w:r>
-      <w:r>
-        <w:t xml:space="preserve"> При размещении экспоната в помещении дополнительно указывается место.</w:t>
-      </w:r>
-    </w:p>
-    <w:p>
-      <w:pPr>
-        <w:pStyle w:val="1"/>
-      </w:pPr>
-      <w:bookmarkStart w:id="3" w:name="_Toc137244139"/>
-      <w:r>
-        <w:t>Движения фонда</w:t>
+      <w:pPr>
+        <w:pStyle w:val="2"/>
+      </w:pPr>
+      <w:bookmarkStart w:id="3" w:name="_Toc137244140"/>
+      <w:r>
+        <w:t>Прием экспонатов</w:t>
       </w:r>
       <w:bookmarkEnd w:id="3"/>
-    </w:p>
-    <w:p>
-      <w:pPr>
-        <w:pStyle w:val="2"/>
-      </w:pPr>
-      <w:bookmarkStart w:id="4" w:name="_Toc137244140"/>
-      <w:r>
-        <w:t>Прием экспонатов</w:t>
-      </w:r>
-      <w:bookmarkEnd w:id="4"/>
     </w:p>
     <w:p>
       <w:r>
@@ -2229,147 +2112,108 @@
         <w:t xml:space="preserve"> – с указанием ответственного сотрудника</w:t>
       </w:r>
       <w:r>
-        <w:t xml:space="preserve">. При приеме </w:t>
-      </w:r>
-      <w:r>
-        <w:t xml:space="preserve">также </w:t>
-      </w:r>
-      <w:r>
-        <w:t>фиксируется первое движение экспоната с указанием операции (например, «Покупка») и фиксируется помещение и место размещения экспоната.</w:t>
+        <w:t>. При приеме также фиксируется первое движение экспоната с указанием операции (например, «Покупка») и фиксируется помещение и место размещения экспоната.</w:t>
       </w:r>
     </w:p>
     <w:p>
       <w:pPr>
         <w:pStyle w:val="2"/>
       </w:pPr>
-      <w:bookmarkStart w:id="5" w:name="_Toc137244141"/>
+      <w:bookmarkStart w:id="4" w:name="_Toc137244141"/>
       <w:r>
         <w:t>Перемещение экспонатов</w:t>
       </w:r>
+      <w:bookmarkEnd w:id="4"/>
+    </w:p>
+    <w:p>
+      <w:r>
+        <w:t>Все перемещения экспонатов между помещениями фиксируются с указанием помещения и места до и после перемещения, а также даты-времени и ответственного за перемещение сотрудника. Так что, по любому экспонату можно увидеть всю историю его перемещений.</w:t>
+      </w:r>
+    </w:p>
+    <w:p>
+      <w:pPr>
+        <w:pStyle w:val="2"/>
+      </w:pPr>
+      <w:bookmarkStart w:id="5" w:name="_Toc137244142"/>
+      <w:r>
+        <w:t>Консервация экспонатов</w:t>
+      </w:r>
       <w:bookmarkEnd w:id="5"/>
     </w:p>
     <w:p>
       <w:r>
-        <w:t>Все перемещения экспонатов между помещениями фиксируются с указанием помещения и места до и после перемещения, а также даты-времени и ответственного за перемещение сотрудника. Так что, по любому экспонату можно увидеть всю историю его перемещений.</w:t>
+        <w:t xml:space="preserve">Экспонаты могут быть законсервированы, в таком случае они фиксируются в отдельной таблице. В любой момент можно посмотреть полный список законсервированных экспонатов в разрезе помещений. </w:t>
       </w:r>
     </w:p>
     <w:p>
       <w:pPr>
         <w:pStyle w:val="2"/>
       </w:pPr>
-      <w:bookmarkStart w:id="6" w:name="_Toc137244142"/>
-      <w:r>
-        <w:t>Консервация экспонатов</w:t>
+      <w:bookmarkStart w:id="6" w:name="_Toc137244143"/>
+      <w:r>
+        <w:t>Реставрация экспонатов</w:t>
       </w:r>
       <w:bookmarkEnd w:id="6"/>
     </w:p>
     <w:p>
       <w:r>
-        <w:t xml:space="preserve">Экспонаты могут быть законсервированы, в таком случае они фиксируются в отдельной таблице. В любой момент можно посмотреть полный список законсервированных экспонатов в разрезе помещений. </w:t>
+        <w:t>Экспонаты могут быть переданы на реставрацию, в таком случае они фиксируются в отдельной таблице. В любой момент можно ответить на вопросы «какой экспонат в каком помещении проходит реставрацию, кто именно из сотрудников и какие работы выполняет, как давно он там находится и когда плановое завершение». Также ведется история всех реставраций экспоната.</w:t>
       </w:r>
     </w:p>
     <w:p>
       <w:pPr>
         <w:pStyle w:val="2"/>
       </w:pPr>
-      <w:bookmarkStart w:id="7" w:name="_Toc137244143"/>
-      <w:r>
-        <w:t>Реставрация экспонатов</w:t>
+      <w:bookmarkStart w:id="7" w:name="_Toc137244144"/>
+      <w:r>
+        <w:t>Передача экспонатов на ответственное хранение</w:t>
       </w:r>
       <w:bookmarkEnd w:id="7"/>
     </w:p>
     <w:p>
       <w:r>
-        <w:t xml:space="preserve">Экспонаты могут </w:t>
-      </w:r>
-      <w:r>
-        <w:t>быть переданы на реставрацию</w:t>
-      </w:r>
-      <w:r>
-        <w:t xml:space="preserve">, в таком случае они фиксируются в отдельной таблице. В любой момент можно </w:t>
-      </w:r>
-      <w:r>
-        <w:t>ответить на вопросы «какой экспонат в каком помещении проходит реставрацию, кто именно из сотрудников и какие работы выполняет, как давно он там находится и когда плановое завершение»</w:t>
-      </w:r>
-      <w:r>
-        <w:t xml:space="preserve">. </w:t>
-      </w:r>
-      <w:r>
-        <w:t>Также ведется история всех реставраций экспоната.</w:t>
+        <w:t>Передача экспонатов на ответственное хранение ведется в разрезе экспонатов и контрагентов. Фиксируется дата и время передачи</w:t>
+      </w:r>
+      <w:r>
+        <w:t>,</w:t>
+      </w:r>
+      <w:r>
+        <w:t xml:space="preserve"> оценочная стоимость</w:t>
+      </w:r>
+      <w:r>
+        <w:t xml:space="preserve"> и ответственный сотрудник</w:t>
+      </w:r>
+      <w:r>
+        <w:t>.</w:t>
+      </w:r>
+      <w:r>
+        <w:t xml:space="preserve"> Кроме того, указывается плановая дата возврата экспоната от контрагента.</w:t>
       </w:r>
     </w:p>
     <w:p>
       <w:pPr>
         <w:pStyle w:val="2"/>
       </w:pPr>
-      <w:bookmarkStart w:id="8" w:name="_Toc137244144"/>
-      <w:r>
-        <w:t>Передача экспонатов на ответственное хранение</w:t>
+      <w:bookmarkStart w:id="8" w:name="_Toc137244145"/>
+      <w:r>
+        <w:t>Прием экспонатов на ответственное хранение</w:t>
       </w:r>
       <w:bookmarkEnd w:id="8"/>
     </w:p>
     <w:p>
       <w:r>
-        <w:t>Передача экспонатов на ответственное хранение ведется в разрезе экспонатов и контрагентов. Фиксируется дата и время передачи</w:t>
-      </w:r>
-      <w:r>
-        <w:t>,</w:t>
-      </w:r>
-      <w:r>
-        <w:t xml:space="preserve"> оценочная стоимость</w:t>
-      </w:r>
-      <w:r>
-        <w:t xml:space="preserve"> и ответственный сотрудник</w:t>
-      </w:r>
-      <w:r>
-        <w:t>.</w:t>
-      </w:r>
-      <w:r>
-        <w:t xml:space="preserve"> Кроме того, указывается плановая дата возврата экспоната от контрагента.</w:t>
-      </w:r>
-    </w:p>
-    <w:p>
-      <w:pPr>
-        <w:pStyle w:val="2"/>
-      </w:pPr>
-      <w:bookmarkStart w:id="9" w:name="_Toc137244145"/>
-      <w:r>
-        <w:t xml:space="preserve">Прием </w:t>
-      </w:r>
-      <w:r>
-        <w:t>экспонатов на ответственное хранение</w:t>
+        <w:t>Прием экспонатов на ответственное хранение ведется в разрезе экспонатов и контрагентов. Фиксируется дата и время приема, оценочная стоимость и ответственный сотрудник. Кроме того, указывается плановая дата возврата экспоната контрагенту.</w:t>
+      </w:r>
+    </w:p>
+    <w:p>
+      <w:pPr>
+        <w:pStyle w:val="1"/>
+      </w:pPr>
+      <w:bookmarkStart w:id="9" w:name="_Toc137244146"/>
+      <w:r>
+        <w:t>Экскурсии</w:t>
       </w:r>
       <w:bookmarkEnd w:id="9"/>
-    </w:p>
-    <w:p>
-      <w:r>
-        <w:t>Прием</w:t>
-      </w:r>
-      <w:r>
-        <w:t xml:space="preserve"> экспонатов на ответственное хранение ведется в разрезе экспонатов и контрагентов. Фиксируется дата и время </w:t>
-      </w:r>
-      <w:r>
-        <w:t>приема</w:t>
-      </w:r>
-      <w:r>
-        <w:t>, оценочная стоимость и ответственный сотрудник. Кроме того, указывается плановая дата возврата экспоната</w:t>
-      </w:r>
-      <w:r>
-        <w:t xml:space="preserve"> контрагенту</w:t>
-      </w:r>
-      <w:r>
-        <w:t>.</w:t>
-      </w:r>
-    </w:p>
-    <w:p>
-      <w:pPr>
-        <w:pStyle w:val="1"/>
-      </w:pPr>
-      <w:bookmarkStart w:id="10" w:name="_Toc137244146"/>
-      <w:r>
-        <w:t>Экскурсии</w:t>
-      </w:r>
-      <w:bookmarkEnd w:id="10"/>
     </w:p>
     <w:p>
       <w:r>
@@ -2394,37 +2238,35 @@
       <w:r>
         <w:t xml:space="preserve"> </w:t>
       </w:r>
+      <w:r>
+        <w:t>необходимо</w:t>
+      </w:r>
+      <w:r>
+        <w:t xml:space="preserve"> количество</w:t>
+      </w:r>
+      <w:r>
+        <w:t xml:space="preserve"> </w:t>
+      </w:r>
       <w:proofErr w:type="spellStart"/>
       <w:r>
-        <w:t>необхоидмо</w:t>
+        <w:t>медиаконтент</w:t>
+      </w:r>
+      <w:r>
+        <w:t>а</w:t>
       </w:r>
       <w:proofErr w:type="spellEnd"/>
       <w:r>
-        <w:t xml:space="preserve"> количество</w:t>
-      </w:r>
-      <w:r>
-        <w:t xml:space="preserve"> </w:t>
+        <w:t xml:space="preserve"> из карточки экспоната</w:t>
+      </w:r>
+      <w:r>
+        <w:t xml:space="preserve"> – опять-таки для разных целевых аудиторий это могут быть разные </w:t>
       </w:r>
       <w:proofErr w:type="spellStart"/>
       <w:r>
-        <w:t>медиаконтент</w:t>
-      </w:r>
-      <w:r>
-        <w:t>а</w:t>
+        <w:t>медиаданные</w:t>
       </w:r>
       <w:proofErr w:type="spellEnd"/>
       <w:r>
-        <w:t xml:space="preserve"> из карточки экспоната</w:t>
-      </w:r>
-      <w:r>
-        <w:t xml:space="preserve"> – опять-таки для разных целевых аудиторий это могут быть разные </w:t>
-      </w:r>
-      <w:proofErr w:type="spellStart"/>
-      <w:r>
-        <w:t>медиаданные</w:t>
-      </w:r>
-      <w:proofErr w:type="spellEnd"/>
-      <w:r>
         <w:t>.</w:t>
       </w:r>
     </w:p>
@@ -2432,44 +2274,46 @@
       <w:pPr>
         <w:pStyle w:val="1"/>
       </w:pPr>
-      <w:bookmarkStart w:id="11" w:name="_Toc137244147"/>
+      <w:bookmarkStart w:id="10" w:name="_Toc137244147"/>
       <w:r>
         <w:t>Продажи билетов</w:t>
       </w:r>
+      <w:bookmarkEnd w:id="10"/>
+    </w:p>
+    <w:p>
+      <w:r>
+        <w:t xml:space="preserve">Структура базы данных позволяет вести учет продаж билетов с учетом льготных категорий посетителей. Для каждой льготной категории задается величина скидки в процентах, и происходит пересчет базовой стоимости билета в конечную. </w:t>
+      </w:r>
+    </w:p>
+    <w:p>
+      <w:r>
+        <w:t>Также ведется учет продаж экскурсий, с фиксацией экскурсовода, что позволит произвести дополнительные начисления сотруднику за проведенные экскурсии.</w:t>
+      </w:r>
+    </w:p>
+    <w:p>
+      <w:pPr>
+        <w:pStyle w:val="1"/>
+      </w:pPr>
+      <w:bookmarkStart w:id="11" w:name="_Toc137244148"/>
+      <w:bookmarkStart w:id="12" w:name="_GoBack"/>
+      <w:r>
+        <w:t>Аренда аудиогидов</w:t>
+      </w:r>
       <w:bookmarkEnd w:id="11"/>
     </w:p>
     <w:p>
       <w:r>
-        <w:t xml:space="preserve">Структура базы данных позволяет вести учет продаж билетов с учетом льготных категорий посетителей. Для каждой льготной категории задается величина скидки в процентах, и происходит пересчет базовой стоимости билета в конечную. </w:t>
-      </w:r>
-    </w:p>
-    <w:p>
-      <w:r>
-        <w:t>Также ведется учет продаж экскурсий, с фиксацией экскурсовода, что позволит произвести дополнительные начисления сотруднику за проведенные экскурсии.</w:t>
-      </w:r>
-    </w:p>
-    <w:p>
-      <w:pPr>
-        <w:pStyle w:val="1"/>
-      </w:pPr>
-      <w:bookmarkStart w:id="12" w:name="_Toc137244148"/>
-      <w:r>
-        <w:t>Аренда аудиогидов</w:t>
+        <w:t xml:space="preserve">В системе ведется перечень аудиогидов, предназначенных для сдачи в аренду посетителям. </w:t>
+      </w:r>
+      <w:r>
+        <w:t>Для каждой модели аудиогида назначается стоимость аренды и залоговая стоимость.</w:t>
+      </w:r>
+    </w:p>
+    <w:p>
+      <w:r>
+        <w:t>В журнале учета аренды аудиогидов ведется учет времени выдачи и возврата аудиогида, а также сумма полученной оплаты за аренду.</w:t>
       </w:r>
       <w:bookmarkEnd w:id="12"/>
-    </w:p>
-    <w:p>
-      <w:r>
-        <w:t xml:space="preserve">В системе ведется перечень аудиогидов, предназначенных для сдачи в аренду посетителям. </w:t>
-      </w:r>
-      <w:r>
-        <w:t>Для каждой модели аудиогида назначается стоимость аренды и залоговая стоимость.</w:t>
-      </w:r>
-    </w:p>
-    <w:p>
-      <w:r>
-        <w:t>В журнале учета аренды аудиогидов ведется учет времени выдачи и возврата аудиогида, а также сумма полученной оплаты за аренду.</w:t>
-      </w:r>
     </w:p>
     <w:sectPr>
       <w:pgSz w:w="11906" w:h="16838"/>
@@ -3470,7 +3314,7 @@
 </file>
 
 <file path=customXml/itemProps2.xml><?xml version="1.0" encoding="utf-8"?>
-<ds:datastoreItem xmlns:ds="http://schemas.openxmlformats.org/officeDocument/2006/customXml" ds:itemID="{30A37C6A-DB00-4A80-884D-98AFE709D5A9}">
+<ds:datastoreItem xmlns:ds="http://schemas.openxmlformats.org/officeDocument/2006/customXml" ds:itemID="{8C566E78-5C54-4A7A-A431-856570E78A33}">
   <ds:schemaRefs>
     <ds:schemaRef ds:uri="http://schemas.openxmlformats.org/officeDocument/2006/bibliography"/>
   </ds:schemaRefs>

</xml_diff>